<commit_message>
fin actividad  1 tarea6 bd
sigue con la actividad 2 tiguer
</commit_message>
<xml_diff>
--- a/TareasBD/Tarea6/acevedo_paredes_joseantonio_BD06_Tarea.docx
+++ b/TareasBD/Tarea6/acevedo_paredes_joseantonio_BD06_Tarea.docx
@@ -338,944 +338,9 @@
       <w:r>
         <w:t>sanchez_manas_begona_BD06_Tarea</w:t>
       </w:r>
-    </w:p>
-    <w:p/>
-    <w:p>
-      <w:pPr>
-        <w:rPr>
-          <w:b/>
-        </w:rPr>
-      </w:pPr>
-      <w:r>
-        <w:rPr>
-          <w:b/>
-        </w:rPr>
-        <w:t xml:space="preserve">RESPUESTAS </w:t>
-      </w:r>
-    </w:p>
-    <w:p>
-      <w:r>
-        <w:t>--Actividad 1.</w:t>
-      </w:r>
-    </w:p>
-    <w:p>
-      <w:r>
-        <w:t>--Queremos crear los siguientes subprogramas:</w:t>
-      </w:r>
-    </w:p>
-    <w:p>
-      <w:r>
-        <w:t>--1.    Función que compruebe si existe un pedido con el número que se le pase. Devolverá verdadero o falso.</w:t>
-      </w:r>
-    </w:p>
-    <w:p>
-      <w:proofErr w:type="spellStart"/>
-      <w:proofErr w:type="gramStart"/>
-      <w:r>
-        <w:t>create</w:t>
-      </w:r>
-      <w:proofErr w:type="spellEnd"/>
-      <w:proofErr w:type="gramEnd"/>
-      <w:r>
-        <w:t xml:space="preserve"> </w:t>
-      </w:r>
-      <w:proofErr w:type="spellStart"/>
-      <w:r>
-        <w:t>or</w:t>
-      </w:r>
-      <w:proofErr w:type="spellEnd"/>
-      <w:r>
-        <w:t xml:space="preserve"> </w:t>
-      </w:r>
-      <w:proofErr w:type="spellStart"/>
-      <w:r>
-        <w:t>replace</w:t>
-      </w:r>
-      <w:proofErr w:type="spellEnd"/>
-      <w:r>
-        <w:t xml:space="preserve"> </w:t>
-      </w:r>
-      <w:proofErr w:type="spellStart"/>
-      <w:r>
-        <w:t>function</w:t>
-      </w:r>
-      <w:proofErr w:type="spellEnd"/>
-      <w:r>
-        <w:t xml:space="preserve"> </w:t>
-      </w:r>
-      <w:proofErr w:type="spellStart"/>
-      <w:r>
-        <w:t>HayPedido</w:t>
-      </w:r>
-      <w:proofErr w:type="spellEnd"/>
-      <w:r>
-        <w:t>(</w:t>
-      </w:r>
-      <w:proofErr w:type="spellStart"/>
-      <w:r>
-        <w:t>v_numeroPedido</w:t>
-      </w:r>
-      <w:proofErr w:type="spellEnd"/>
-      <w:r>
-        <w:t xml:space="preserve"> </w:t>
-      </w:r>
-      <w:proofErr w:type="spellStart"/>
-      <w:r>
-        <w:t>pedidos.num%type</w:t>
-      </w:r>
-      <w:proofErr w:type="spellEnd"/>
-      <w:r>
-        <w:t>)</w:t>
-      </w:r>
-    </w:p>
-    <w:p>
-      <w:proofErr w:type="spellStart"/>
-      <w:proofErr w:type="gramStart"/>
-      <w:r>
-        <w:t>return</w:t>
-      </w:r>
-      <w:proofErr w:type="spellEnd"/>
-      <w:proofErr w:type="gramEnd"/>
-      <w:r>
-        <w:t xml:space="preserve"> </w:t>
-      </w:r>
-      <w:proofErr w:type="spellStart"/>
-      <w:r>
-        <w:t>boolean</w:t>
-      </w:r>
-      <w:proofErr w:type="spellEnd"/>
-    </w:p>
-    <w:p>
-      <w:proofErr w:type="gramStart"/>
-      <w:r>
-        <w:t>as</w:t>
-      </w:r>
-      <w:proofErr w:type="gramEnd"/>
-    </w:p>
-    <w:p>
-      <w:r>
-        <w:t xml:space="preserve">    </w:t>
-      </w:r>
-      <w:proofErr w:type="spellStart"/>
-      <w:r>
-        <w:t>v_resultado</w:t>
-      </w:r>
-      <w:proofErr w:type="spellEnd"/>
-      <w:r>
-        <w:t xml:space="preserve"> </w:t>
-      </w:r>
-      <w:proofErr w:type="spellStart"/>
-      <w:r>
-        <w:t>boolean</w:t>
-      </w:r>
-      <w:proofErr w:type="spellEnd"/>
-      <w:r>
-        <w:t>:=true;</w:t>
-      </w:r>
-    </w:p>
-    <w:p>
-      <w:r>
-        <w:t xml:space="preserve">    </w:t>
-      </w:r>
-      <w:proofErr w:type="spellStart"/>
-      <w:r>
-        <w:t>v_num</w:t>
-      </w:r>
-      <w:proofErr w:type="spellEnd"/>
-      <w:r>
-        <w:t xml:space="preserve"> </w:t>
-      </w:r>
-      <w:proofErr w:type="spellStart"/>
-      <w:r>
-        <w:t>pedidos.num%type</w:t>
-      </w:r>
-      <w:proofErr w:type="spellEnd"/>
-      <w:r>
-        <w:t>;</w:t>
-      </w:r>
-    </w:p>
-    <w:p>
-      <w:proofErr w:type="spellStart"/>
-      <w:proofErr w:type="gramStart"/>
-      <w:r>
-        <w:t>begin</w:t>
-      </w:r>
-      <w:proofErr w:type="spellEnd"/>
-      <w:proofErr w:type="gramEnd"/>
-    </w:p>
-    <w:p>
-      <w:r>
-        <w:t xml:space="preserve">    </w:t>
-      </w:r>
-      <w:proofErr w:type="spellStart"/>
-      <w:proofErr w:type="gramStart"/>
-      <w:r>
-        <w:t>select</w:t>
-      </w:r>
-      <w:proofErr w:type="spellEnd"/>
-      <w:proofErr w:type="gramEnd"/>
-      <w:r>
-        <w:t xml:space="preserve"> </w:t>
-      </w:r>
-      <w:proofErr w:type="spellStart"/>
-      <w:r>
-        <w:t>num</w:t>
-      </w:r>
-      <w:proofErr w:type="spellEnd"/>
-      <w:r>
-        <w:t xml:space="preserve"> </w:t>
-      </w:r>
-      <w:proofErr w:type="spellStart"/>
-      <w:r>
-        <w:t>into</w:t>
-      </w:r>
-      <w:proofErr w:type="spellEnd"/>
-      <w:r>
-        <w:t xml:space="preserve"> </w:t>
-      </w:r>
-      <w:proofErr w:type="spellStart"/>
-      <w:r>
-        <w:t>v_num</w:t>
-      </w:r>
-      <w:proofErr w:type="spellEnd"/>
-      <w:r>
-        <w:t xml:space="preserve"> </w:t>
-      </w:r>
-      <w:proofErr w:type="spellStart"/>
-      <w:r>
-        <w:t>from</w:t>
-      </w:r>
-      <w:proofErr w:type="spellEnd"/>
-      <w:r>
-        <w:t xml:space="preserve"> pedidos</w:t>
-      </w:r>
-    </w:p>
-    <w:p>
-      <w:r>
-        <w:t xml:space="preserve">    </w:t>
-      </w:r>
-      <w:proofErr w:type="spellStart"/>
-      <w:proofErr w:type="gramStart"/>
-      <w:r>
-        <w:t>where</w:t>
-      </w:r>
-      <w:proofErr w:type="spellEnd"/>
-      <w:proofErr w:type="gramEnd"/>
-      <w:r>
-        <w:t xml:space="preserve"> </w:t>
-      </w:r>
-      <w:proofErr w:type="spellStart"/>
-      <w:r>
-        <w:t>num</w:t>
-      </w:r>
-      <w:proofErr w:type="spellEnd"/>
-      <w:r>
-        <w:t>=</w:t>
-      </w:r>
-      <w:proofErr w:type="spellStart"/>
-      <w:r>
-        <w:t>v_numeroPedido</w:t>
-      </w:r>
-      <w:proofErr w:type="spellEnd"/>
-      <w:r>
-        <w:t>;</w:t>
-      </w:r>
-    </w:p>
-    <w:p>
-      <w:r>
-        <w:t xml:space="preserve">RETURN </w:t>
-      </w:r>
-      <w:proofErr w:type="spellStart"/>
-      <w:r>
-        <w:t>v_resultado</w:t>
-      </w:r>
-      <w:proofErr w:type="spellEnd"/>
-      <w:r>
-        <w:t xml:space="preserve">;      </w:t>
-      </w:r>
-    </w:p>
-    <w:p>
-      <w:proofErr w:type="spellStart"/>
-      <w:proofErr w:type="gramStart"/>
-      <w:r>
-        <w:t>exception</w:t>
-      </w:r>
-      <w:proofErr w:type="spellEnd"/>
-      <w:proofErr w:type="gramEnd"/>
-    </w:p>
-    <w:p>
-      <w:r>
-        <w:t xml:space="preserve">    </w:t>
-      </w:r>
-      <w:proofErr w:type="spellStart"/>
-      <w:proofErr w:type="gramStart"/>
-      <w:r>
-        <w:t>when</w:t>
-      </w:r>
-      <w:proofErr w:type="spellEnd"/>
-      <w:proofErr w:type="gramEnd"/>
-      <w:r>
-        <w:t xml:space="preserve"> </w:t>
-      </w:r>
-      <w:proofErr w:type="spellStart"/>
-      <w:r>
-        <w:t>no_data_found</w:t>
-      </w:r>
-      <w:proofErr w:type="spellEnd"/>
-      <w:r>
-        <w:t xml:space="preserve"> </w:t>
-      </w:r>
-      <w:proofErr w:type="spellStart"/>
-      <w:r>
-        <w:t>then</w:t>
-      </w:r>
-      <w:proofErr w:type="spellEnd"/>
-    </w:p>
-    <w:p>
-      <w:r>
-        <w:t xml:space="preserve">    </w:t>
-      </w:r>
-      <w:proofErr w:type="spellStart"/>
-      <w:r>
-        <w:t>v_resultado</w:t>
-      </w:r>
-      <w:proofErr w:type="spellEnd"/>
-      <w:r>
-        <w:t>:=false;</w:t>
-      </w:r>
-    </w:p>
-    <w:p>
-      <w:r>
-        <w:t xml:space="preserve">RETURN </w:t>
-      </w:r>
-      <w:proofErr w:type="spellStart"/>
-      <w:r>
-        <w:t>v_resultado</w:t>
-      </w:r>
-      <w:proofErr w:type="spellEnd"/>
-      <w:r>
-        <w:t xml:space="preserve">;    </w:t>
-      </w:r>
-    </w:p>
-    <w:p>
-      <w:proofErr w:type="spellStart"/>
-      <w:proofErr w:type="gramStart"/>
-      <w:r>
-        <w:t>end</w:t>
-      </w:r>
-      <w:proofErr w:type="spellEnd"/>
-      <w:proofErr w:type="gramEnd"/>
-      <w:r>
-        <w:t>;</w:t>
-      </w:r>
-    </w:p>
-    <w:p>
-      <w:r>
-        <w:t>/</w:t>
-      </w:r>
-    </w:p>
-    <w:p/>
-    <w:p>
-      <w:proofErr w:type="gramStart"/>
-      <w:r>
-        <w:t>declare</w:t>
-      </w:r>
-      <w:proofErr w:type="gramEnd"/>
-      <w:r>
-        <w:t xml:space="preserve"> </w:t>
-      </w:r>
-    </w:p>
-    <w:p>
-      <w:r>
-        <w:lastRenderedPageBreak/>
-        <w:t xml:space="preserve">    </w:t>
-      </w:r>
-      <w:proofErr w:type="spellStart"/>
-      <w:r>
-        <w:t>v_num</w:t>
-      </w:r>
-      <w:proofErr w:type="spellEnd"/>
-      <w:r>
-        <w:t xml:space="preserve"> </w:t>
-      </w:r>
-      <w:proofErr w:type="spellStart"/>
-      <w:r>
-        <w:t>pedidos.num%type</w:t>
-      </w:r>
-      <w:proofErr w:type="spellEnd"/>
-      <w:r>
-        <w:t>:=&amp;</w:t>
-      </w:r>
-      <w:proofErr w:type="spellStart"/>
-      <w:r>
-        <w:t>num</w:t>
-      </w:r>
-      <w:proofErr w:type="spellEnd"/>
-      <w:r>
-        <w:t>;</w:t>
-      </w:r>
-    </w:p>
-    <w:p>
-      <w:r>
-        <w:t xml:space="preserve">    </w:t>
-      </w:r>
-      <w:proofErr w:type="spellStart"/>
-      <w:r>
-        <w:t>v_resultado</w:t>
-      </w:r>
-      <w:proofErr w:type="spellEnd"/>
-      <w:r>
-        <w:t xml:space="preserve"> </w:t>
-      </w:r>
-      <w:proofErr w:type="spellStart"/>
-      <w:r>
-        <w:t>boolean</w:t>
-      </w:r>
-      <w:proofErr w:type="spellEnd"/>
-      <w:r>
-        <w:t>;</w:t>
-      </w:r>
-    </w:p>
-    <w:p>
-      <w:proofErr w:type="spellStart"/>
-      <w:proofErr w:type="gramStart"/>
-      <w:r>
-        <w:t>begin</w:t>
-      </w:r>
-      <w:proofErr w:type="spellEnd"/>
-      <w:proofErr w:type="gramEnd"/>
-    </w:p>
-    <w:p>
-      <w:r>
-        <w:t xml:space="preserve">    </w:t>
-      </w:r>
-      <w:proofErr w:type="spellStart"/>
-      <w:r>
-        <w:t>v_resultado</w:t>
-      </w:r>
-      <w:proofErr w:type="spellEnd"/>
-      <w:r>
-        <w:t>:=</w:t>
-      </w:r>
-      <w:proofErr w:type="spellStart"/>
-      <w:proofErr w:type="gramStart"/>
-      <w:r>
-        <w:t>haypedido</w:t>
-      </w:r>
-      <w:proofErr w:type="spellEnd"/>
-      <w:r>
-        <w:t>(</w:t>
-      </w:r>
-      <w:proofErr w:type="spellStart"/>
-      <w:proofErr w:type="gramEnd"/>
-      <w:r>
-        <w:t>v_num</w:t>
-      </w:r>
-      <w:proofErr w:type="spellEnd"/>
-      <w:r>
-        <w:t>);</w:t>
-      </w:r>
-    </w:p>
-    <w:p>
-      <w:r>
-        <w:t xml:space="preserve">        </w:t>
-      </w:r>
-      <w:proofErr w:type="spellStart"/>
-      <w:proofErr w:type="gramStart"/>
-      <w:r>
-        <w:t>if</w:t>
-      </w:r>
-      <w:proofErr w:type="spellEnd"/>
-      <w:proofErr w:type="gramEnd"/>
-      <w:r>
-        <w:t xml:space="preserve"> </w:t>
-      </w:r>
-      <w:proofErr w:type="spellStart"/>
-      <w:r>
-        <w:t>v_resultado</w:t>
-      </w:r>
-      <w:proofErr w:type="spellEnd"/>
-      <w:r>
-        <w:t xml:space="preserve">=true </w:t>
-      </w:r>
-      <w:proofErr w:type="spellStart"/>
-      <w:r>
-        <w:t>then</w:t>
-      </w:r>
-      <w:proofErr w:type="spellEnd"/>
-    </w:p>
-    <w:p>
-      <w:r>
-        <w:t xml:space="preserve">            </w:t>
-      </w:r>
-      <w:proofErr w:type="spellStart"/>
-      <w:r>
-        <w:t>dbms_output.put_</w:t>
-      </w:r>
-      <w:proofErr w:type="gramStart"/>
-      <w:r>
-        <w:t>line</w:t>
-      </w:r>
-      <w:proofErr w:type="spellEnd"/>
-      <w:r>
-        <w:t>(</w:t>
-      </w:r>
-      <w:proofErr w:type="gramEnd"/>
-      <w:r>
-        <w:t>'true');</w:t>
-      </w:r>
-    </w:p>
-    <w:p>
-      <w:r>
-        <w:t xml:space="preserve">        </w:t>
-      </w:r>
-      <w:proofErr w:type="spellStart"/>
-      <w:proofErr w:type="gramStart"/>
-      <w:r>
-        <w:t>else</w:t>
-      </w:r>
-      <w:proofErr w:type="spellEnd"/>
-      <w:proofErr w:type="gramEnd"/>
-      <w:r>
-        <w:t xml:space="preserve"> </w:t>
-      </w:r>
-    </w:p>
-    <w:p>
-      <w:r>
-        <w:t xml:space="preserve">            </w:t>
-      </w:r>
-      <w:proofErr w:type="spellStart"/>
-      <w:r>
-        <w:t>dbms_output.put_</w:t>
-      </w:r>
-      <w:proofErr w:type="gramStart"/>
-      <w:r>
-        <w:t>line</w:t>
-      </w:r>
-      <w:proofErr w:type="spellEnd"/>
-      <w:r>
-        <w:t>(</w:t>
-      </w:r>
-      <w:proofErr w:type="gramEnd"/>
-      <w:r>
-        <w:t>'false');</w:t>
-      </w:r>
-    </w:p>
-    <w:p>
-      <w:r>
-        <w:t xml:space="preserve">        </w:t>
-      </w:r>
-      <w:proofErr w:type="spellStart"/>
-      <w:proofErr w:type="gramStart"/>
-      <w:r>
-        <w:t>end</w:t>
-      </w:r>
-      <w:proofErr w:type="spellEnd"/>
-      <w:proofErr w:type="gramEnd"/>
-      <w:r>
-        <w:t xml:space="preserve"> </w:t>
-      </w:r>
-      <w:proofErr w:type="spellStart"/>
-      <w:r>
-        <w:t>if</w:t>
-      </w:r>
-      <w:proofErr w:type="spellEnd"/>
-      <w:r>
-        <w:t>;</w:t>
-      </w:r>
-    </w:p>
-    <w:p>
-      <w:proofErr w:type="spellStart"/>
-      <w:proofErr w:type="gramStart"/>
-      <w:r>
-        <w:t>end</w:t>
-      </w:r>
-      <w:proofErr w:type="spellEnd"/>
-      <w:proofErr w:type="gramEnd"/>
-      <w:r>
-        <w:t>;</w:t>
-      </w:r>
-    </w:p>
-    <w:p>
-      <w:r>
-        <w:t>/</w:t>
-      </w:r>
-    </w:p>
-    <w:p/>
-    <w:p>
-      <w:r>
-        <w:t>--2</w:t>
-      </w:r>
-    </w:p>
-    <w:p/>
-    <w:p/>
-    <w:p/>
-    <w:p>
       <w:bookmarkStart w:id="0" w:name="_GoBack"/>
-      <w:r>
-        <w:t>--3.  Procedimiento que devuelve los datos de un cliente a partir del  código de cliente</w:t>
-      </w:r>
-    </w:p>
-    <w:p>
-      <w:proofErr w:type="spellStart"/>
-      <w:proofErr w:type="gramStart"/>
-      <w:r>
-        <w:t>create</w:t>
-      </w:r>
-      <w:proofErr w:type="spellEnd"/>
-      <w:proofErr w:type="gramEnd"/>
-      <w:r>
-        <w:t xml:space="preserve"> </w:t>
-      </w:r>
-      <w:proofErr w:type="spellStart"/>
-      <w:r>
-        <w:t>or</w:t>
-      </w:r>
-      <w:proofErr w:type="spellEnd"/>
-      <w:r>
-        <w:t xml:space="preserve"> </w:t>
-      </w:r>
-      <w:proofErr w:type="spellStart"/>
-      <w:r>
-        <w:t>replace</w:t>
-      </w:r>
-      <w:proofErr w:type="spellEnd"/>
-      <w:r>
-        <w:t xml:space="preserve"> PROCEDURE </w:t>
-      </w:r>
-      <w:proofErr w:type="spellStart"/>
-      <w:r>
-        <w:t>datosCliente</w:t>
-      </w:r>
-      <w:proofErr w:type="spellEnd"/>
-      <w:r>
-        <w:t>(</w:t>
-      </w:r>
-      <w:proofErr w:type="spellStart"/>
-      <w:r>
-        <w:t>v_codigo</w:t>
-      </w:r>
-      <w:proofErr w:type="spellEnd"/>
-      <w:r>
-        <w:t xml:space="preserve"> </w:t>
-      </w:r>
-      <w:proofErr w:type="spellStart"/>
-      <w:r>
-        <w:t>clientes.codigo%TYPE</w:t>
-      </w:r>
-      <w:proofErr w:type="spellEnd"/>
-      <w:r>
-        <w:t xml:space="preserve"> )</w:t>
-      </w:r>
-    </w:p>
-    <w:p>
-      <w:r>
-        <w:t xml:space="preserve">     </w:t>
-      </w:r>
-      <w:proofErr w:type="gramStart"/>
-      <w:r>
-        <w:t>as</w:t>
-      </w:r>
-      <w:proofErr w:type="gramEnd"/>
-      <w:r>
-        <w:t xml:space="preserve"> </w:t>
-      </w:r>
-    </w:p>
-    <w:p>
-      <w:r>
-        <w:t xml:space="preserve">        </w:t>
-      </w:r>
-      <w:proofErr w:type="spellStart"/>
-      <w:r>
-        <w:t>v_clientes</w:t>
-      </w:r>
-      <w:proofErr w:type="spellEnd"/>
-      <w:r>
-        <w:t xml:space="preserve"> </w:t>
-      </w:r>
-      <w:proofErr w:type="spellStart"/>
-      <w:r>
-        <w:t>clientes%rowtype</w:t>
-      </w:r>
-      <w:proofErr w:type="spellEnd"/>
-      <w:r>
-        <w:t>;</w:t>
-      </w:r>
-    </w:p>
-    <w:p>
-      <w:r>
-        <w:t xml:space="preserve">BEGIN </w:t>
-      </w:r>
-    </w:p>
-    <w:p>
-      <w:r>
-        <w:t xml:space="preserve">    SELECT </w:t>
-      </w:r>
-    </w:p>
-    <w:p>
-      <w:r>
-        <w:t xml:space="preserve">        *</w:t>
-      </w:r>
-    </w:p>
-    <w:p>
-      <w:r>
-        <w:t xml:space="preserve">    INTO</w:t>
-      </w:r>
-    </w:p>
-    <w:p>
-      <w:r>
-        <w:t xml:space="preserve">       </w:t>
-      </w:r>
-      <w:proofErr w:type="spellStart"/>
-      <w:r>
-        <w:t>v_clientes</w:t>
-      </w:r>
-      <w:proofErr w:type="spellEnd"/>
-    </w:p>
-    <w:p>
-      <w:r>
-        <w:t xml:space="preserve">    FROM clientes</w:t>
-      </w:r>
-    </w:p>
-    <w:p>
-      <w:r>
-        <w:t xml:space="preserve">    WHERE codigo = </w:t>
-      </w:r>
-      <w:proofErr w:type="spellStart"/>
-      <w:r>
-        <w:t>v_</w:t>
-      </w:r>
-      <w:proofErr w:type="gramStart"/>
-      <w:r>
-        <w:t>codigo</w:t>
-      </w:r>
-      <w:proofErr w:type="spellEnd"/>
-      <w:r>
-        <w:t xml:space="preserve"> ;</w:t>
-      </w:r>
-      <w:proofErr w:type="gramEnd"/>
-    </w:p>
-    <w:p>
-      <w:r>
-        <w:t xml:space="preserve">    --</w:t>
-      </w:r>
-      <w:proofErr w:type="spellStart"/>
-      <w:r>
-        <w:t>impresion</w:t>
-      </w:r>
-      <w:proofErr w:type="spellEnd"/>
-      <w:r>
-        <w:t xml:space="preserve"> por pantalla de los datos devueltos</w:t>
-      </w:r>
-    </w:p>
-    <w:p>
-      <w:r>
-        <w:t xml:space="preserve">    </w:t>
-      </w:r>
-      <w:proofErr w:type="spellStart"/>
-      <w:r>
-        <w:t>DBMS_OUTPUT.put_</w:t>
-      </w:r>
-      <w:proofErr w:type="gramStart"/>
-      <w:r>
-        <w:t>line</w:t>
-      </w:r>
-      <w:proofErr w:type="spellEnd"/>
-      <w:r>
-        <w:t>(</w:t>
-      </w:r>
-      <w:proofErr w:type="gramEnd"/>
-      <w:r>
-        <w:t>'codigo cliente '||</w:t>
-      </w:r>
-      <w:proofErr w:type="spellStart"/>
-      <w:r>
-        <w:t>v_clientes.codigo</w:t>
-      </w:r>
-      <w:proofErr w:type="spellEnd"/>
-      <w:r>
-        <w:t>||</w:t>
-      </w:r>
-    </w:p>
-    <w:p>
-      <w:r>
-        <w:t xml:space="preserve">    </w:t>
-      </w:r>
-      <w:proofErr w:type="gramStart"/>
-      <w:r>
-        <w:t>' nombre</w:t>
-      </w:r>
-      <w:proofErr w:type="gramEnd"/>
-      <w:r>
-        <w:t xml:space="preserve"> '||</w:t>
-      </w:r>
-      <w:proofErr w:type="spellStart"/>
-      <w:r>
-        <w:t>v_clientes.nombre</w:t>
-      </w:r>
-      <w:proofErr w:type="spellEnd"/>
-      <w:r>
-        <w:t>||</w:t>
-      </w:r>
-    </w:p>
-    <w:p>
-      <w:r>
-        <w:t xml:space="preserve">    </w:t>
-      </w:r>
-      <w:proofErr w:type="gramStart"/>
-      <w:r>
-        <w:t>' apellidos</w:t>
-      </w:r>
-      <w:proofErr w:type="gramEnd"/>
-      <w:r>
-        <w:t xml:space="preserve"> '||</w:t>
-      </w:r>
-      <w:proofErr w:type="spellStart"/>
-      <w:r>
-        <w:t>v_clientes.apellidos</w:t>
-      </w:r>
-      <w:proofErr w:type="spellEnd"/>
-      <w:r>
-        <w:t>||</w:t>
-      </w:r>
-    </w:p>
-    <w:p>
-      <w:r>
-        <w:t xml:space="preserve">    </w:t>
-      </w:r>
-      <w:proofErr w:type="gramStart"/>
-      <w:r>
-        <w:t>' edad</w:t>
-      </w:r>
-      <w:proofErr w:type="gramEnd"/>
-      <w:r>
-        <w:t xml:space="preserve"> '|| </w:t>
-      </w:r>
-      <w:proofErr w:type="spellStart"/>
-      <w:r>
-        <w:t>v_clientes.edad</w:t>
-      </w:r>
-      <w:proofErr w:type="spellEnd"/>
-    </w:p>
-    <w:p>
-      <w:r>
-        <w:t xml:space="preserve">    );</w:t>
-      </w:r>
-    </w:p>
-    <w:p>
-      <w:r>
-        <w:t>END;</w:t>
-      </w:r>
-    </w:p>
-    <w:p>
-      <w:r>
-        <w:t>/</w:t>
-      </w:r>
-    </w:p>
-    <w:p>
-      <w:r>
-        <w:t xml:space="preserve">--llamada a </w:t>
-      </w:r>
-      <w:proofErr w:type="spellStart"/>
-      <w:r>
-        <w:t>funcion</w:t>
-      </w:r>
-      <w:proofErr w:type="spellEnd"/>
-    </w:p>
-    <w:p>
-      <w:proofErr w:type="gramStart"/>
-      <w:r>
-        <w:t>declare</w:t>
-      </w:r>
-      <w:proofErr w:type="gramEnd"/>
-      <w:r>
-        <w:t xml:space="preserve"> </w:t>
-      </w:r>
-    </w:p>
-    <w:p>
-      <w:r>
-        <w:t xml:space="preserve">    </w:t>
-      </w:r>
-      <w:proofErr w:type="spellStart"/>
-      <w:r>
-        <w:t>v_codigo</w:t>
-      </w:r>
-      <w:proofErr w:type="spellEnd"/>
-      <w:r>
-        <w:t xml:space="preserve"> </w:t>
-      </w:r>
-      <w:proofErr w:type="spellStart"/>
-      <w:r>
-        <w:t>clientes.codigo%</w:t>
-      </w:r>
-      <w:proofErr w:type="gramStart"/>
-      <w:r>
-        <w:t>TYPE</w:t>
-      </w:r>
-      <w:proofErr w:type="spellEnd"/>
-      <w:r>
-        <w:t xml:space="preserve"> :</w:t>
-      </w:r>
-      <w:proofErr w:type="gramEnd"/>
-      <w:r>
-        <w:t>= &amp;codigo;</w:t>
-      </w:r>
-    </w:p>
-    <w:p>
-      <w:r>
-        <w:t xml:space="preserve">    </w:t>
-      </w:r>
-      <w:proofErr w:type="spellStart"/>
-      <w:proofErr w:type="gramStart"/>
-      <w:r>
-        <w:t>begin</w:t>
-      </w:r>
-      <w:proofErr w:type="spellEnd"/>
-      <w:proofErr w:type="gramEnd"/>
-    </w:p>
-    <w:p>
-      <w:r>
-        <w:t xml:space="preserve">    </w:t>
-      </w:r>
-      <w:proofErr w:type="spellStart"/>
-      <w:proofErr w:type="gramStart"/>
-      <w:r>
-        <w:t>datosCliente</w:t>
-      </w:r>
-      <w:proofErr w:type="spellEnd"/>
-      <w:r>
-        <w:t>(</w:t>
-      </w:r>
-      <w:proofErr w:type="spellStart"/>
-      <w:proofErr w:type="gramEnd"/>
-      <w:r>
-        <w:t>v_codigo</w:t>
-      </w:r>
-      <w:proofErr w:type="spellEnd"/>
-      <w:r>
-        <w:t>);</w:t>
-      </w:r>
-    </w:p>
-    <w:p>
-      <w:proofErr w:type="spellStart"/>
-      <w:proofErr w:type="gramStart"/>
-      <w:r>
-        <w:t>end</w:t>
-      </w:r>
-      <w:proofErr w:type="spellEnd"/>
-      <w:proofErr w:type="gramEnd"/>
-      <w:r>
-        <w:t>;</w:t>
-      </w:r>
-    </w:p>
-    <w:p>
-      <w:r>
-        <w:t>/</w:t>
-      </w:r>
-    </w:p>
-    <w:p/>
-    <w:bookmarkEnd w:id="0"/>
-    <w:p/>
+      <w:bookmarkEnd w:id="0"/>
+    </w:p>
     <w:sectPr>
       <w:headerReference w:type="default" r:id="rId9"/>
       <w:pgSz w:w="11906" w:h="16838"/>

</xml_diff>